<commit_message>
modified some stuff for the week of 2/3/16
</commit_message>
<xml_diff>
--- a/WeeklyStatusReports/HAHN_WeeklyStatusReport_2-3-16.docx
+++ b/WeeklyStatusReports/HAHN_WeeklyStatusReport_2-3-16.docx
@@ -1494,6 +1494,8 @@
               </w:rPr>
               <w:t xml:space="preserve"> None</w:t>
             </w:r>
+            <w:bookmarkStart w:id="0" w:name="_GoBack"/>
+            <w:bookmarkEnd w:id="0"/>
           </w:p>
         </w:tc>
         <w:tc>
@@ -1710,13 +1712,6 @@
               </w:rPr>
               <w:t xml:space="preserve">: </w:t>
             </w:r>
-            <w:r>
-              <w:rPr>
-                <w:sz w:val="20"/>
-                <w:szCs w:val="20"/>
-              </w:rPr>
-              <w:t>2/3/16</w:t>
-            </w:r>
           </w:p>
           <w:p>
             <w:pPr>
@@ -1741,13 +1736,6 @@
               </w:rPr>
               <w:t xml:space="preserve"> </w:t>
             </w:r>
-            <w:r>
-              <w:rPr>
-                <w:sz w:val="20"/>
-                <w:szCs w:val="20"/>
-              </w:rPr>
-              <w:t>Yes</w:t>
-            </w:r>
           </w:p>
           <w:p>
             <w:pPr>
@@ -1778,13 +1766,6 @@
               </w:rPr>
               <w:t xml:space="preserve">: </w:t>
             </w:r>
-            <w:r>
-              <w:rPr>
-                <w:sz w:val="20"/>
-                <w:szCs w:val="20"/>
-              </w:rPr>
-              <w:t>Project reminders, and spend most of the time answering final questions about project</w:t>
-            </w:r>
           </w:p>
           <w:p>
             <w:pPr>
@@ -1815,15 +1796,6 @@
               </w:rPr>
               <w:t>:</w:t>
             </w:r>
-            <w:r>
-              <w:rPr>
-                <w:sz w:val="20"/>
-                <w:szCs w:val="20"/>
-              </w:rPr>
-              <w:t xml:space="preserve"> None</w:t>
-            </w:r>
-            <w:bookmarkStart w:id="0" w:name="_GoBack"/>
-            <w:bookmarkEnd w:id="0"/>
           </w:p>
         </w:tc>
         <w:tc>

</xml_diff>

<commit_message>
fixed stupid attendance and status report
</commit_message>
<xml_diff>
--- a/WeeklyStatusReports/HAHN_WeeklyStatusReport_2-3-16.docx
+++ b/WeeklyStatusReports/HAHN_WeeklyStatusReport_2-3-16.docx
@@ -12,6 +12,8 @@
           <w:szCs w:val="24"/>
         </w:rPr>
       </w:pPr>
+      <w:bookmarkStart w:id="0" w:name="_GoBack"/>
+      <w:bookmarkEnd w:id="0"/>
       <w:r>
         <w:rPr>
           <w:b/>
@@ -1494,8 +1496,6 @@
               </w:rPr>
               <w:t xml:space="preserve"> None</w:t>
             </w:r>
-            <w:bookmarkStart w:id="0" w:name="_GoBack"/>
-            <w:bookmarkEnd w:id="0"/>
           </w:p>
         </w:tc>
         <w:tc>
@@ -1712,6 +1712,13 @@
               </w:rPr>
               <w:t xml:space="preserve">: </w:t>
             </w:r>
+            <w:r>
+              <w:rPr>
+                <w:sz w:val="20"/>
+                <w:szCs w:val="20"/>
+              </w:rPr>
+              <w:t>2/3/16</w:t>
+            </w:r>
           </w:p>
           <w:p>
             <w:pPr>
@@ -1736,6 +1743,13 @@
               </w:rPr>
               <w:t xml:space="preserve"> </w:t>
             </w:r>
+            <w:r>
+              <w:rPr>
+                <w:sz w:val="20"/>
+                <w:szCs w:val="20"/>
+              </w:rPr>
+              <w:t>Yes</w:t>
+            </w:r>
           </w:p>
           <w:p>
             <w:pPr>
@@ -1766,6 +1780,13 @@
               </w:rPr>
               <w:t xml:space="preserve">: </w:t>
             </w:r>
+            <w:r>
+              <w:rPr>
+                <w:sz w:val="20"/>
+                <w:szCs w:val="20"/>
+              </w:rPr>
+              <w:t>Project reminders, and spend most of the time answering final questions about project</w:t>
+            </w:r>
           </w:p>
           <w:p>
             <w:pPr>
@@ -1795,6 +1816,13 @@
                 <w:szCs w:val="20"/>
               </w:rPr>
               <w:t>:</w:t>
+            </w:r>
+            <w:r>
+              <w:rPr>
+                <w:sz w:val="20"/>
+                <w:szCs w:val="20"/>
+              </w:rPr>
+              <w:t xml:space="preserve"> None</w:t>
             </w:r>
           </w:p>
         </w:tc>

</xml_diff>